<commit_message>
Update with functional requirements
</commit_message>
<xml_diff>
--- a/Project Requirement Parts/Project Requirments Michael.docx
+++ b/Project Requirement Parts/Project Requirments Michael.docx
@@ -35,7 +35,7 @@
           <w:sz w:val="32"/>
           <w:szCs w:val="32"/>
         </w:rPr>
-        <w:t xml:space="preserve"> (Michael)</w:t>
+        <w:t xml:space="preserve"> </w:t>
       </w:r>
     </w:p>
     <w:p>
@@ -92,27 +92,7 @@
           <w:sz w:val="24"/>
           <w:szCs w:val="24"/>
         </w:rPr>
-        <w:t xml:space="preserve">Library customers will be presented with features allowing them to perform tasks such as searching for books/items in the library inventory, viewing their history of borrowed items, place a hold on a book, renew a borrowed item, check due dates for borrowed items, check late fees associated with their account and create a list of books they would like to borrow. Most of these features involve simple queries from the database. To place a hold on a </w:t>
-      </w:r>
-      <w:proofErr w:type="gramStart"/>
-      <w:r>
-        <w:rPr>
-          <w:rFonts w:ascii="Times New Roman" w:eastAsia="Times New Roman" w:hAnsi="Times New Roman" w:cs="Times New Roman"/>
-          <w:color w:val="000000"/>
-          <w:sz w:val="24"/>
-          <w:szCs w:val="24"/>
-        </w:rPr>
-        <w:t>book, or</w:t>
-      </w:r>
-      <w:proofErr w:type="gramEnd"/>
-      <w:r>
-        <w:rPr>
-          <w:rFonts w:ascii="Times New Roman" w:eastAsia="Times New Roman" w:hAnsi="Times New Roman" w:cs="Times New Roman"/>
-          <w:color w:val="000000"/>
-          <w:sz w:val="24"/>
-          <w:szCs w:val="24"/>
-        </w:rPr>
-        <w:t xml:space="preserve"> add a book to a list to borrow in the future, information in the database will be modified. </w:t>
+        <w:t>Library customers will be presented with features allowing them to perform tasks such as searching for books/items in the library inventory, viewing their history of borrowed items, place a hold on a book, renew a borrowed item, check due dates for borrowed items, check late fees associated with their account and create a list of books they would like to borrow. Most of these features involve simple queries from the database. To place a hold on a book, or add a book to a list to borrow in the future, information in the database will be modified. </w:t>
       </w:r>
     </w:p>
     <w:p>
@@ -208,27 +188,7 @@
           <w:sz w:val="24"/>
           <w:szCs w:val="24"/>
         </w:rPr>
-        <w:t xml:space="preserve">Library users shall be to click an “Add to wish </w:t>
-      </w:r>
-      <w:proofErr w:type="gramStart"/>
-      <w:r>
-        <w:rPr>
-          <w:rFonts w:ascii="Times New Roman" w:eastAsia="Times New Roman" w:hAnsi="Times New Roman" w:cs="Times New Roman"/>
-          <w:color w:val="000000"/>
-          <w:sz w:val="24"/>
-          <w:szCs w:val="24"/>
-        </w:rPr>
-        <w:t>list”  button</w:t>
-      </w:r>
-      <w:proofErr w:type="gramEnd"/>
-      <w:r>
-        <w:rPr>
-          <w:rFonts w:ascii="Times New Roman" w:eastAsia="Times New Roman" w:hAnsi="Times New Roman" w:cs="Times New Roman"/>
-          <w:color w:val="000000"/>
-          <w:sz w:val="24"/>
-          <w:szCs w:val="24"/>
-        </w:rPr>
-        <w:t xml:space="preserve"> next to an item being viewed.</w:t>
+        <w:t>Library users shall be to click an “Add to wish list”  button next to an item being viewed.</w:t>
       </w:r>
     </w:p>
     <w:p>
@@ -584,8 +544,320 @@
       </w:r>
     </w:p>
     <w:p>
+      <w:pPr>
+        <w:spacing w:after="0" w:line="240" w:lineRule="auto"/>
+        <w:textAlignment w:val="baseline"/>
+        <w:rPr>
+          <w:rFonts w:ascii="Times New Roman" w:eastAsia="Times New Roman" w:hAnsi="Times New Roman" w:cs="Times New Roman"/>
+          <w:color w:val="000000"/>
+          <w:sz w:val="24"/>
+          <w:szCs w:val="24"/>
+        </w:rPr>
+      </w:pPr>
+    </w:p>
+    <w:p>
+      <w:pPr>
+        <w:spacing w:after="0" w:line="240" w:lineRule="auto"/>
+        <w:textAlignment w:val="baseline"/>
+        <w:rPr>
+          <w:rFonts w:ascii="Times New Roman" w:eastAsia="Times New Roman" w:hAnsi="Times New Roman" w:cs="Times New Roman"/>
+          <w:color w:val="000000"/>
+          <w:sz w:val="24"/>
+          <w:szCs w:val="24"/>
+        </w:rPr>
+      </w:pPr>
+    </w:p>
+    <w:p>
+      <w:pPr>
+        <w:spacing w:after="0" w:line="240" w:lineRule="auto"/>
+        <w:textAlignment w:val="baseline"/>
+        <w:rPr>
+          <w:rFonts w:ascii="Times New Roman" w:eastAsia="Times New Roman" w:hAnsi="Times New Roman" w:cs="Times New Roman"/>
+          <w:color w:val="000000"/>
+          <w:sz w:val="24"/>
+          <w:szCs w:val="24"/>
+        </w:rPr>
+      </w:pPr>
+    </w:p>
+    <w:p>
+      <w:pPr>
+        <w:spacing w:after="0" w:line="240" w:lineRule="auto"/>
+        <w:textAlignment w:val="baseline"/>
+        <w:rPr>
+          <w:rFonts w:ascii="Times New Roman" w:eastAsia="Times New Roman" w:hAnsi="Times New Roman" w:cs="Times New Roman"/>
+          <w:color w:val="000000"/>
+          <w:sz w:val="24"/>
+          <w:szCs w:val="24"/>
+        </w:rPr>
+      </w:pPr>
+    </w:p>
+    <w:p>
+      <w:pPr>
+        <w:pStyle w:val="Heading1"/>
+        <w:spacing w:before="400" w:beforeAutospacing="0" w:after="120" w:afterAutospacing="0"/>
+      </w:pPr>
+      <w:r>
+        <w:rPr>
+          <w:color w:val="000000"/>
+          <w:sz w:val="32"/>
+          <w:szCs w:val="32"/>
+        </w:rPr>
+        <w:t xml:space="preserve">Non-Functional Requirements </w:t>
+      </w:r>
       <w:bookmarkStart w:id="0" w:name="_GoBack"/>
       <w:bookmarkEnd w:id="0"/>
+    </w:p>
+    <w:p>
+      <w:pPr>
+        <w:pStyle w:val="NormalWeb"/>
+        <w:spacing w:before="0" w:beforeAutospacing="0" w:after="0" w:afterAutospacing="0"/>
+      </w:pPr>
+      <w:r>
+        <w:rPr>
+          <w:color w:val="000000"/>
+          <w:u w:val="single"/>
+        </w:rPr>
+        <w:t>Performance</w:t>
+      </w:r>
+    </w:p>
+    <w:p>
+      <w:pPr>
+        <w:pStyle w:val="NormalWeb"/>
+        <w:numPr>
+          <w:ilvl w:val="0"/>
+          <w:numId w:val="9"/>
+        </w:numPr>
+        <w:spacing w:before="0" w:beforeAutospacing="0" w:after="0" w:afterAutospacing="0"/>
+        <w:textAlignment w:val="baseline"/>
+        <w:rPr>
+          <w:color w:val="000000"/>
+        </w:rPr>
+      </w:pPr>
+      <w:r>
+        <w:rPr>
+          <w:color w:val="000000"/>
+        </w:rPr>
+        <w:t>Application response time for each use case should be efficient.  </w:t>
+      </w:r>
+    </w:p>
+    <w:p>
+      <w:pPr>
+        <w:pStyle w:val="NormalWeb"/>
+        <w:numPr>
+          <w:ilvl w:val="1"/>
+          <w:numId w:val="9"/>
+        </w:numPr>
+        <w:spacing w:before="0" w:beforeAutospacing="0" w:after="0" w:afterAutospacing="0"/>
+        <w:textAlignment w:val="baseline"/>
+        <w:rPr>
+          <w:color w:val="000000"/>
+        </w:rPr>
+      </w:pPr>
+      <w:r>
+        <w:rPr>
+          <w:color w:val="000000"/>
+        </w:rPr>
+        <w:t>No transactions or queries with the exception of generating the analytic report should take no longer than 0.5 seconds. The analytic report feature is expected to be used infrequently and it is acceptable for the report generation to take a few seconds to complete. </w:t>
+      </w:r>
+    </w:p>
+    <w:p>
+      <w:pPr>
+        <w:pStyle w:val="NormalWeb"/>
+        <w:spacing w:before="0" w:beforeAutospacing="0" w:after="0" w:afterAutospacing="0"/>
+      </w:pPr>
+      <w:r>
+        <w:rPr>
+          <w:color w:val="000000"/>
+          <w:u w:val="single"/>
+        </w:rPr>
+        <w:t>GUI</w:t>
+      </w:r>
+    </w:p>
+    <w:p>
+      <w:pPr>
+        <w:pStyle w:val="NormalWeb"/>
+        <w:numPr>
+          <w:ilvl w:val="0"/>
+          <w:numId w:val="10"/>
+        </w:numPr>
+        <w:spacing w:before="0" w:beforeAutospacing="0" w:after="0" w:afterAutospacing="0"/>
+        <w:textAlignment w:val="baseline"/>
+        <w:rPr>
+          <w:color w:val="000000"/>
+        </w:rPr>
+      </w:pPr>
+      <w:r>
+        <w:rPr>
+          <w:color w:val="000000"/>
+        </w:rPr>
+        <w:t>React.js will be used along with other UI frameworks to develop the GUI for the application. </w:t>
+      </w:r>
+    </w:p>
+    <w:p>
+      <w:pPr>
+        <w:pStyle w:val="NormalWeb"/>
+        <w:numPr>
+          <w:ilvl w:val="1"/>
+          <w:numId w:val="10"/>
+        </w:numPr>
+        <w:spacing w:before="0" w:beforeAutospacing="0" w:after="0" w:afterAutospacing="0"/>
+        <w:textAlignment w:val="baseline"/>
+        <w:rPr>
+          <w:color w:val="000000"/>
+        </w:rPr>
+      </w:pPr>
+      <w:r>
+        <w:rPr>
+          <w:color w:val="000000"/>
+        </w:rPr>
+        <w:t>After the initial login page, the user interface will include a sidebar with buttons to access different features depending on the type of user account logged in. The main portion of the user interface will be for displaying information or text entry fields. The information displayed could be the result of a search for a book, a particular user’s reading history or wish list, a list display of all books due on a particular day, or the results of one of the analytic reports. Text entry fields would be displayed to support features for library staff such as adding new items to inventory or adding new user accounts. </w:t>
+      </w:r>
+    </w:p>
+    <w:p>
+      <w:pPr>
+        <w:pStyle w:val="NormalWeb"/>
+        <w:spacing w:before="0" w:beforeAutospacing="0" w:after="0" w:afterAutospacing="0"/>
+      </w:pPr>
+      <w:r>
+        <w:rPr>
+          <w:color w:val="000000"/>
+          <w:u w:val="single"/>
+        </w:rPr>
+        <w:t>Security</w:t>
+      </w:r>
+      <w:r>
+        <w:rPr>
+          <w:rFonts w:ascii="Arial" w:hAnsi="Arial" w:cs="Arial"/>
+          <w:color w:val="000000"/>
+        </w:rPr>
+        <w:t> </w:t>
+      </w:r>
+    </w:p>
+    <w:p>
+      <w:pPr>
+        <w:pStyle w:val="NormalWeb"/>
+        <w:numPr>
+          <w:ilvl w:val="0"/>
+          <w:numId w:val="11"/>
+        </w:numPr>
+        <w:spacing w:before="0" w:beforeAutospacing="0" w:after="0" w:afterAutospacing="0"/>
+        <w:textAlignment w:val="baseline"/>
+        <w:rPr>
+          <w:color w:val="000000"/>
+        </w:rPr>
+      </w:pPr>
+      <w:r>
+        <w:rPr>
+          <w:color w:val="000000"/>
+        </w:rPr>
+        <w:t>Handle login/logout for different types of users. </w:t>
+      </w:r>
+    </w:p>
+    <w:p>
+      <w:pPr>
+        <w:pStyle w:val="NormalWeb"/>
+        <w:numPr>
+          <w:ilvl w:val="1"/>
+          <w:numId w:val="11"/>
+        </w:numPr>
+        <w:spacing w:before="0" w:beforeAutospacing="0" w:after="0" w:afterAutospacing="0"/>
+        <w:textAlignment w:val="baseline"/>
+        <w:rPr>
+          <w:color w:val="000000"/>
+        </w:rPr>
+      </w:pPr>
+      <w:r>
+        <w:rPr>
+          <w:color w:val="000000"/>
+        </w:rPr>
+        <w:t>Users will login to the system using a combination of their password and either their email address or ID number. Users that are classified as library staff will have access to the full set of features in the application while users that are classified as library customers will have access only to a limited feature set. </w:t>
+      </w:r>
+    </w:p>
+    <w:p>
+      <w:pPr>
+        <w:pStyle w:val="NormalWeb"/>
+        <w:numPr>
+          <w:ilvl w:val="0"/>
+          <w:numId w:val="11"/>
+        </w:numPr>
+        <w:spacing w:before="0" w:beforeAutospacing="0" w:after="0" w:afterAutospacing="0"/>
+        <w:textAlignment w:val="baseline"/>
+        <w:rPr>
+          <w:color w:val="000000"/>
+        </w:rPr>
+      </w:pPr>
+      <w:r>
+        <w:rPr>
+          <w:color w:val="000000"/>
+        </w:rPr>
+        <w:t>Securely store passwords in database. </w:t>
+      </w:r>
+    </w:p>
+    <w:p>
+      <w:pPr>
+        <w:pStyle w:val="NormalWeb"/>
+        <w:numPr>
+          <w:ilvl w:val="1"/>
+          <w:numId w:val="11"/>
+        </w:numPr>
+        <w:spacing w:before="0" w:beforeAutospacing="0" w:after="0" w:afterAutospacing="0"/>
+        <w:textAlignment w:val="baseline"/>
+        <w:rPr>
+          <w:color w:val="000000"/>
+        </w:rPr>
+      </w:pPr>
+      <w:r>
+        <w:rPr>
+          <w:color w:val="000000"/>
+        </w:rPr>
+        <w:t>Passwords will not be stored in plain text, but will first be hashed and salted.</w:t>
+      </w:r>
+    </w:p>
+    <w:p>
+      <w:pPr>
+        <w:pStyle w:val="NormalWeb"/>
+        <w:numPr>
+          <w:ilvl w:val="0"/>
+          <w:numId w:val="11"/>
+        </w:numPr>
+        <w:spacing w:before="0" w:beforeAutospacing="0" w:after="0" w:afterAutospacing="0"/>
+        <w:textAlignment w:val="baseline"/>
+        <w:rPr>
+          <w:color w:val="000000"/>
+        </w:rPr>
+      </w:pPr>
+      <w:r>
+        <w:rPr>
+          <w:color w:val="000000"/>
+        </w:rPr>
+        <w:t>Allow users to reset passwords securely if they forget their credentials </w:t>
+      </w:r>
+    </w:p>
+    <w:p>
+      <w:pPr>
+        <w:pStyle w:val="NormalWeb"/>
+        <w:numPr>
+          <w:ilvl w:val="1"/>
+          <w:numId w:val="11"/>
+        </w:numPr>
+        <w:spacing w:before="0" w:beforeAutospacing="0" w:after="0" w:afterAutospacing="0"/>
+        <w:textAlignment w:val="baseline"/>
+        <w:rPr>
+          <w:color w:val="000000"/>
+        </w:rPr>
+      </w:pPr>
+      <w:r>
+        <w:rPr>
+          <w:color w:val="000000"/>
+        </w:rPr>
+        <w:t>Users can request a password reset using their email address. A temporary password will be emailed to the user and they will be prompted to change their password once they have logged in to the system. </w:t>
+      </w:r>
+    </w:p>
+    <w:p>
+      <w:pPr>
+        <w:pStyle w:val="Heading1"/>
+        <w:spacing w:before="400" w:beforeAutospacing="0" w:after="120" w:afterAutospacing="0"/>
+      </w:pPr>
     </w:p>
     <w:sectPr>
       <w:pgSz w:w="12240" w:h="15840"/>
@@ -749,6 +1021,453 @@
     </w:lvl>
   </w:abstractNum>
   <w:abstractNum w:abstractNumId="1" w15:restartNumberingAfterBreak="0">
+    <w:nsid w:val="22652FD6"/>
+    <w:multiLevelType w:val="multilevel"/>
+    <w:tmpl w:val="BDC60000"/>
+    <w:lvl w:ilvl="0">
+      <w:start w:val="1"/>
+      <w:numFmt w:val="bullet"/>
+      <w:lvlText w:val=""/>
+      <w:lvlJc w:val="left"/>
+      <w:pPr>
+        <w:tabs>
+          <w:tab w:val="num" w:pos="720"/>
+        </w:tabs>
+        <w:ind w:left="720" w:hanging="360"/>
+      </w:pPr>
+      <w:rPr>
+        <w:rFonts w:ascii="Symbol" w:hAnsi="Symbol" w:hint="default"/>
+        <w:sz w:val="20"/>
+      </w:rPr>
+    </w:lvl>
+    <w:lvl w:ilvl="1">
+      <w:start w:val="1"/>
+      <w:numFmt w:val="bullet"/>
+      <w:lvlText w:val="o"/>
+      <w:lvlJc w:val="left"/>
+      <w:pPr>
+        <w:tabs>
+          <w:tab w:val="num" w:pos="1440"/>
+        </w:tabs>
+        <w:ind w:left="1440" w:hanging="360"/>
+      </w:pPr>
+      <w:rPr>
+        <w:rFonts w:ascii="Courier New" w:hAnsi="Courier New" w:hint="default"/>
+        <w:sz w:val="20"/>
+      </w:rPr>
+    </w:lvl>
+    <w:lvl w:ilvl="2" w:tentative="1">
+      <w:start w:val="1"/>
+      <w:numFmt w:val="bullet"/>
+      <w:lvlText w:val=""/>
+      <w:lvlJc w:val="left"/>
+      <w:pPr>
+        <w:tabs>
+          <w:tab w:val="num" w:pos="2160"/>
+        </w:tabs>
+        <w:ind w:left="2160" w:hanging="360"/>
+      </w:pPr>
+      <w:rPr>
+        <w:rFonts w:ascii="Wingdings" w:hAnsi="Wingdings" w:hint="default"/>
+        <w:sz w:val="20"/>
+      </w:rPr>
+    </w:lvl>
+    <w:lvl w:ilvl="3" w:tentative="1">
+      <w:start w:val="1"/>
+      <w:numFmt w:val="bullet"/>
+      <w:lvlText w:val=""/>
+      <w:lvlJc w:val="left"/>
+      <w:pPr>
+        <w:tabs>
+          <w:tab w:val="num" w:pos="2880"/>
+        </w:tabs>
+        <w:ind w:left="2880" w:hanging="360"/>
+      </w:pPr>
+      <w:rPr>
+        <w:rFonts w:ascii="Wingdings" w:hAnsi="Wingdings" w:hint="default"/>
+        <w:sz w:val="20"/>
+      </w:rPr>
+    </w:lvl>
+    <w:lvl w:ilvl="4" w:tentative="1">
+      <w:start w:val="1"/>
+      <w:numFmt w:val="bullet"/>
+      <w:lvlText w:val=""/>
+      <w:lvlJc w:val="left"/>
+      <w:pPr>
+        <w:tabs>
+          <w:tab w:val="num" w:pos="3600"/>
+        </w:tabs>
+        <w:ind w:left="3600" w:hanging="360"/>
+      </w:pPr>
+      <w:rPr>
+        <w:rFonts w:ascii="Wingdings" w:hAnsi="Wingdings" w:hint="default"/>
+        <w:sz w:val="20"/>
+      </w:rPr>
+    </w:lvl>
+    <w:lvl w:ilvl="5" w:tentative="1">
+      <w:start w:val="1"/>
+      <w:numFmt w:val="bullet"/>
+      <w:lvlText w:val=""/>
+      <w:lvlJc w:val="left"/>
+      <w:pPr>
+        <w:tabs>
+          <w:tab w:val="num" w:pos="4320"/>
+        </w:tabs>
+        <w:ind w:left="4320" w:hanging="360"/>
+      </w:pPr>
+      <w:rPr>
+        <w:rFonts w:ascii="Wingdings" w:hAnsi="Wingdings" w:hint="default"/>
+        <w:sz w:val="20"/>
+      </w:rPr>
+    </w:lvl>
+    <w:lvl w:ilvl="6" w:tentative="1">
+      <w:start w:val="1"/>
+      <w:numFmt w:val="bullet"/>
+      <w:lvlText w:val=""/>
+      <w:lvlJc w:val="left"/>
+      <w:pPr>
+        <w:tabs>
+          <w:tab w:val="num" w:pos="5040"/>
+        </w:tabs>
+        <w:ind w:left="5040" w:hanging="360"/>
+      </w:pPr>
+      <w:rPr>
+        <w:rFonts w:ascii="Wingdings" w:hAnsi="Wingdings" w:hint="default"/>
+        <w:sz w:val="20"/>
+      </w:rPr>
+    </w:lvl>
+    <w:lvl w:ilvl="7" w:tentative="1">
+      <w:start w:val="1"/>
+      <w:numFmt w:val="bullet"/>
+      <w:lvlText w:val=""/>
+      <w:lvlJc w:val="left"/>
+      <w:pPr>
+        <w:tabs>
+          <w:tab w:val="num" w:pos="5760"/>
+        </w:tabs>
+        <w:ind w:left="5760" w:hanging="360"/>
+      </w:pPr>
+      <w:rPr>
+        <w:rFonts w:ascii="Wingdings" w:hAnsi="Wingdings" w:hint="default"/>
+        <w:sz w:val="20"/>
+      </w:rPr>
+    </w:lvl>
+    <w:lvl w:ilvl="8" w:tentative="1">
+      <w:start w:val="1"/>
+      <w:numFmt w:val="bullet"/>
+      <w:lvlText w:val=""/>
+      <w:lvlJc w:val="left"/>
+      <w:pPr>
+        <w:tabs>
+          <w:tab w:val="num" w:pos="6480"/>
+        </w:tabs>
+        <w:ind w:left="6480" w:hanging="360"/>
+      </w:pPr>
+      <w:rPr>
+        <w:rFonts w:ascii="Wingdings" w:hAnsi="Wingdings" w:hint="default"/>
+        <w:sz w:val="20"/>
+      </w:rPr>
+    </w:lvl>
+  </w:abstractNum>
+  <w:abstractNum w:abstractNumId="2" w15:restartNumberingAfterBreak="0">
+    <w:nsid w:val="253B103D"/>
+    <w:multiLevelType w:val="multilevel"/>
+    <w:tmpl w:val="37E4AD5C"/>
+    <w:lvl w:ilvl="0">
+      <w:start w:val="1"/>
+      <w:numFmt w:val="bullet"/>
+      <w:lvlText w:val=""/>
+      <w:lvlJc w:val="left"/>
+      <w:pPr>
+        <w:tabs>
+          <w:tab w:val="num" w:pos="720"/>
+        </w:tabs>
+        <w:ind w:left="720" w:hanging="360"/>
+      </w:pPr>
+      <w:rPr>
+        <w:rFonts w:ascii="Symbol" w:hAnsi="Symbol" w:hint="default"/>
+        <w:sz w:val="20"/>
+      </w:rPr>
+    </w:lvl>
+    <w:lvl w:ilvl="1">
+      <w:start w:val="1"/>
+      <w:numFmt w:val="bullet"/>
+      <w:lvlText w:val="o"/>
+      <w:lvlJc w:val="left"/>
+      <w:pPr>
+        <w:tabs>
+          <w:tab w:val="num" w:pos="1440"/>
+        </w:tabs>
+        <w:ind w:left="1440" w:hanging="360"/>
+      </w:pPr>
+      <w:rPr>
+        <w:rFonts w:ascii="Courier New" w:hAnsi="Courier New" w:hint="default"/>
+        <w:sz w:val="20"/>
+      </w:rPr>
+    </w:lvl>
+    <w:lvl w:ilvl="2" w:tentative="1">
+      <w:start w:val="1"/>
+      <w:numFmt w:val="bullet"/>
+      <w:lvlText w:val=""/>
+      <w:lvlJc w:val="left"/>
+      <w:pPr>
+        <w:tabs>
+          <w:tab w:val="num" w:pos="2160"/>
+        </w:tabs>
+        <w:ind w:left="2160" w:hanging="360"/>
+      </w:pPr>
+      <w:rPr>
+        <w:rFonts w:ascii="Wingdings" w:hAnsi="Wingdings" w:hint="default"/>
+        <w:sz w:val="20"/>
+      </w:rPr>
+    </w:lvl>
+    <w:lvl w:ilvl="3" w:tentative="1">
+      <w:start w:val="1"/>
+      <w:numFmt w:val="bullet"/>
+      <w:lvlText w:val=""/>
+      <w:lvlJc w:val="left"/>
+      <w:pPr>
+        <w:tabs>
+          <w:tab w:val="num" w:pos="2880"/>
+        </w:tabs>
+        <w:ind w:left="2880" w:hanging="360"/>
+      </w:pPr>
+      <w:rPr>
+        <w:rFonts w:ascii="Wingdings" w:hAnsi="Wingdings" w:hint="default"/>
+        <w:sz w:val="20"/>
+      </w:rPr>
+    </w:lvl>
+    <w:lvl w:ilvl="4" w:tentative="1">
+      <w:start w:val="1"/>
+      <w:numFmt w:val="bullet"/>
+      <w:lvlText w:val=""/>
+      <w:lvlJc w:val="left"/>
+      <w:pPr>
+        <w:tabs>
+          <w:tab w:val="num" w:pos="3600"/>
+        </w:tabs>
+        <w:ind w:left="3600" w:hanging="360"/>
+      </w:pPr>
+      <w:rPr>
+        <w:rFonts w:ascii="Wingdings" w:hAnsi="Wingdings" w:hint="default"/>
+        <w:sz w:val="20"/>
+      </w:rPr>
+    </w:lvl>
+    <w:lvl w:ilvl="5" w:tentative="1">
+      <w:start w:val="1"/>
+      <w:numFmt w:val="bullet"/>
+      <w:lvlText w:val=""/>
+      <w:lvlJc w:val="left"/>
+      <w:pPr>
+        <w:tabs>
+          <w:tab w:val="num" w:pos="4320"/>
+        </w:tabs>
+        <w:ind w:left="4320" w:hanging="360"/>
+      </w:pPr>
+      <w:rPr>
+        <w:rFonts w:ascii="Wingdings" w:hAnsi="Wingdings" w:hint="default"/>
+        <w:sz w:val="20"/>
+      </w:rPr>
+    </w:lvl>
+    <w:lvl w:ilvl="6" w:tentative="1">
+      <w:start w:val="1"/>
+      <w:numFmt w:val="bullet"/>
+      <w:lvlText w:val=""/>
+      <w:lvlJc w:val="left"/>
+      <w:pPr>
+        <w:tabs>
+          <w:tab w:val="num" w:pos="5040"/>
+        </w:tabs>
+        <w:ind w:left="5040" w:hanging="360"/>
+      </w:pPr>
+      <w:rPr>
+        <w:rFonts w:ascii="Wingdings" w:hAnsi="Wingdings" w:hint="default"/>
+        <w:sz w:val="20"/>
+      </w:rPr>
+    </w:lvl>
+    <w:lvl w:ilvl="7" w:tentative="1">
+      <w:start w:val="1"/>
+      <w:numFmt w:val="bullet"/>
+      <w:lvlText w:val=""/>
+      <w:lvlJc w:val="left"/>
+      <w:pPr>
+        <w:tabs>
+          <w:tab w:val="num" w:pos="5760"/>
+        </w:tabs>
+        <w:ind w:left="5760" w:hanging="360"/>
+      </w:pPr>
+      <w:rPr>
+        <w:rFonts w:ascii="Wingdings" w:hAnsi="Wingdings" w:hint="default"/>
+        <w:sz w:val="20"/>
+      </w:rPr>
+    </w:lvl>
+    <w:lvl w:ilvl="8" w:tentative="1">
+      <w:start w:val="1"/>
+      <w:numFmt w:val="bullet"/>
+      <w:lvlText w:val=""/>
+      <w:lvlJc w:val="left"/>
+      <w:pPr>
+        <w:tabs>
+          <w:tab w:val="num" w:pos="6480"/>
+        </w:tabs>
+        <w:ind w:left="6480" w:hanging="360"/>
+      </w:pPr>
+      <w:rPr>
+        <w:rFonts w:ascii="Wingdings" w:hAnsi="Wingdings" w:hint="default"/>
+        <w:sz w:val="20"/>
+      </w:rPr>
+    </w:lvl>
+  </w:abstractNum>
+  <w:abstractNum w:abstractNumId="3" w15:restartNumberingAfterBreak="0">
+    <w:nsid w:val="36D40E8A"/>
+    <w:multiLevelType w:val="multilevel"/>
+    <w:tmpl w:val="DD4E7DA8"/>
+    <w:lvl w:ilvl="0">
+      <w:start w:val="1"/>
+      <w:numFmt w:val="bullet"/>
+      <w:lvlText w:val=""/>
+      <w:lvlJc w:val="left"/>
+      <w:pPr>
+        <w:tabs>
+          <w:tab w:val="num" w:pos="720"/>
+        </w:tabs>
+        <w:ind w:left="720" w:hanging="360"/>
+      </w:pPr>
+      <w:rPr>
+        <w:rFonts w:ascii="Symbol" w:hAnsi="Symbol" w:hint="default"/>
+        <w:sz w:val="20"/>
+      </w:rPr>
+    </w:lvl>
+    <w:lvl w:ilvl="1">
+      <w:start w:val="1"/>
+      <w:numFmt w:val="bullet"/>
+      <w:lvlText w:val="o"/>
+      <w:lvlJc w:val="left"/>
+      <w:pPr>
+        <w:tabs>
+          <w:tab w:val="num" w:pos="1440"/>
+        </w:tabs>
+        <w:ind w:left="1440" w:hanging="360"/>
+      </w:pPr>
+      <w:rPr>
+        <w:rFonts w:ascii="Courier New" w:hAnsi="Courier New" w:hint="default"/>
+        <w:sz w:val="20"/>
+      </w:rPr>
+    </w:lvl>
+    <w:lvl w:ilvl="2" w:tentative="1">
+      <w:start w:val="1"/>
+      <w:numFmt w:val="bullet"/>
+      <w:lvlText w:val=""/>
+      <w:lvlJc w:val="left"/>
+      <w:pPr>
+        <w:tabs>
+          <w:tab w:val="num" w:pos="2160"/>
+        </w:tabs>
+        <w:ind w:left="2160" w:hanging="360"/>
+      </w:pPr>
+      <w:rPr>
+        <w:rFonts w:ascii="Wingdings" w:hAnsi="Wingdings" w:hint="default"/>
+        <w:sz w:val="20"/>
+      </w:rPr>
+    </w:lvl>
+    <w:lvl w:ilvl="3" w:tentative="1">
+      <w:start w:val="1"/>
+      <w:numFmt w:val="bullet"/>
+      <w:lvlText w:val=""/>
+      <w:lvlJc w:val="left"/>
+      <w:pPr>
+        <w:tabs>
+          <w:tab w:val="num" w:pos="2880"/>
+        </w:tabs>
+        <w:ind w:left="2880" w:hanging="360"/>
+      </w:pPr>
+      <w:rPr>
+        <w:rFonts w:ascii="Wingdings" w:hAnsi="Wingdings" w:hint="default"/>
+        <w:sz w:val="20"/>
+      </w:rPr>
+    </w:lvl>
+    <w:lvl w:ilvl="4" w:tentative="1">
+      <w:start w:val="1"/>
+      <w:numFmt w:val="bullet"/>
+      <w:lvlText w:val=""/>
+      <w:lvlJc w:val="left"/>
+      <w:pPr>
+        <w:tabs>
+          <w:tab w:val="num" w:pos="3600"/>
+        </w:tabs>
+        <w:ind w:left="3600" w:hanging="360"/>
+      </w:pPr>
+      <w:rPr>
+        <w:rFonts w:ascii="Wingdings" w:hAnsi="Wingdings" w:hint="default"/>
+        <w:sz w:val="20"/>
+      </w:rPr>
+    </w:lvl>
+    <w:lvl w:ilvl="5" w:tentative="1">
+      <w:start w:val="1"/>
+      <w:numFmt w:val="bullet"/>
+      <w:lvlText w:val=""/>
+      <w:lvlJc w:val="left"/>
+      <w:pPr>
+        <w:tabs>
+          <w:tab w:val="num" w:pos="4320"/>
+        </w:tabs>
+        <w:ind w:left="4320" w:hanging="360"/>
+      </w:pPr>
+      <w:rPr>
+        <w:rFonts w:ascii="Wingdings" w:hAnsi="Wingdings" w:hint="default"/>
+        <w:sz w:val="20"/>
+      </w:rPr>
+    </w:lvl>
+    <w:lvl w:ilvl="6" w:tentative="1">
+      <w:start w:val="1"/>
+      <w:numFmt w:val="bullet"/>
+      <w:lvlText w:val=""/>
+      <w:lvlJc w:val="left"/>
+      <w:pPr>
+        <w:tabs>
+          <w:tab w:val="num" w:pos="5040"/>
+        </w:tabs>
+        <w:ind w:left="5040" w:hanging="360"/>
+      </w:pPr>
+      <w:rPr>
+        <w:rFonts w:ascii="Wingdings" w:hAnsi="Wingdings" w:hint="default"/>
+        <w:sz w:val="20"/>
+      </w:rPr>
+    </w:lvl>
+    <w:lvl w:ilvl="7" w:tentative="1">
+      <w:start w:val="1"/>
+      <w:numFmt w:val="bullet"/>
+      <w:lvlText w:val=""/>
+      <w:lvlJc w:val="left"/>
+      <w:pPr>
+        <w:tabs>
+          <w:tab w:val="num" w:pos="5760"/>
+        </w:tabs>
+        <w:ind w:left="5760" w:hanging="360"/>
+      </w:pPr>
+      <w:rPr>
+        <w:rFonts w:ascii="Wingdings" w:hAnsi="Wingdings" w:hint="default"/>
+        <w:sz w:val="20"/>
+      </w:rPr>
+    </w:lvl>
+    <w:lvl w:ilvl="8" w:tentative="1">
+      <w:start w:val="1"/>
+      <w:numFmt w:val="bullet"/>
+      <w:lvlText w:val=""/>
+      <w:lvlJc w:val="left"/>
+      <w:pPr>
+        <w:tabs>
+          <w:tab w:val="num" w:pos="6480"/>
+        </w:tabs>
+        <w:ind w:left="6480" w:hanging="360"/>
+      </w:pPr>
+      <w:rPr>
+        <w:rFonts w:ascii="Wingdings" w:hAnsi="Wingdings" w:hint="default"/>
+        <w:sz w:val="20"/>
+      </w:rPr>
+    </w:lvl>
+  </w:abstractNum>
+  <w:abstractNum w:abstractNumId="4" w15:restartNumberingAfterBreak="0">
     <w:nsid w:val="37310D61"/>
     <w:multiLevelType w:val="multilevel"/>
     <w:tmpl w:val="EAA8B39C"/>
@@ -897,7 +1616,156 @@
       </w:rPr>
     </w:lvl>
   </w:abstractNum>
-  <w:abstractNum w:abstractNumId="2" w15:restartNumberingAfterBreak="0">
+  <w:abstractNum w:abstractNumId="5" w15:restartNumberingAfterBreak="0">
+    <w:nsid w:val="3EDE1B61"/>
+    <w:multiLevelType w:val="multilevel"/>
+    <w:tmpl w:val="40765FD0"/>
+    <w:lvl w:ilvl="0">
+      <w:start w:val="1"/>
+      <w:numFmt w:val="bullet"/>
+      <w:lvlText w:val=""/>
+      <w:lvlJc w:val="left"/>
+      <w:pPr>
+        <w:tabs>
+          <w:tab w:val="num" w:pos="720"/>
+        </w:tabs>
+        <w:ind w:left="720" w:hanging="360"/>
+      </w:pPr>
+      <w:rPr>
+        <w:rFonts w:ascii="Symbol" w:hAnsi="Symbol" w:hint="default"/>
+        <w:sz w:val="20"/>
+      </w:rPr>
+    </w:lvl>
+    <w:lvl w:ilvl="1">
+      <w:start w:val="1"/>
+      <w:numFmt w:val="bullet"/>
+      <w:lvlText w:val="o"/>
+      <w:lvlJc w:val="left"/>
+      <w:pPr>
+        <w:tabs>
+          <w:tab w:val="num" w:pos="1440"/>
+        </w:tabs>
+        <w:ind w:left="1440" w:hanging="360"/>
+      </w:pPr>
+      <w:rPr>
+        <w:rFonts w:ascii="Courier New" w:hAnsi="Courier New" w:hint="default"/>
+        <w:sz w:val="20"/>
+      </w:rPr>
+    </w:lvl>
+    <w:lvl w:ilvl="2" w:tentative="1">
+      <w:start w:val="1"/>
+      <w:numFmt w:val="bullet"/>
+      <w:lvlText w:val=""/>
+      <w:lvlJc w:val="left"/>
+      <w:pPr>
+        <w:tabs>
+          <w:tab w:val="num" w:pos="2160"/>
+        </w:tabs>
+        <w:ind w:left="2160" w:hanging="360"/>
+      </w:pPr>
+      <w:rPr>
+        <w:rFonts w:ascii="Wingdings" w:hAnsi="Wingdings" w:hint="default"/>
+        <w:sz w:val="20"/>
+      </w:rPr>
+    </w:lvl>
+    <w:lvl w:ilvl="3" w:tentative="1">
+      <w:start w:val="1"/>
+      <w:numFmt w:val="bullet"/>
+      <w:lvlText w:val=""/>
+      <w:lvlJc w:val="left"/>
+      <w:pPr>
+        <w:tabs>
+          <w:tab w:val="num" w:pos="2880"/>
+        </w:tabs>
+        <w:ind w:left="2880" w:hanging="360"/>
+      </w:pPr>
+      <w:rPr>
+        <w:rFonts w:ascii="Wingdings" w:hAnsi="Wingdings" w:hint="default"/>
+        <w:sz w:val="20"/>
+      </w:rPr>
+    </w:lvl>
+    <w:lvl w:ilvl="4" w:tentative="1">
+      <w:start w:val="1"/>
+      <w:numFmt w:val="bullet"/>
+      <w:lvlText w:val=""/>
+      <w:lvlJc w:val="left"/>
+      <w:pPr>
+        <w:tabs>
+          <w:tab w:val="num" w:pos="3600"/>
+        </w:tabs>
+        <w:ind w:left="3600" w:hanging="360"/>
+      </w:pPr>
+      <w:rPr>
+        <w:rFonts w:ascii="Wingdings" w:hAnsi="Wingdings" w:hint="default"/>
+        <w:sz w:val="20"/>
+      </w:rPr>
+    </w:lvl>
+    <w:lvl w:ilvl="5" w:tentative="1">
+      <w:start w:val="1"/>
+      <w:numFmt w:val="bullet"/>
+      <w:lvlText w:val=""/>
+      <w:lvlJc w:val="left"/>
+      <w:pPr>
+        <w:tabs>
+          <w:tab w:val="num" w:pos="4320"/>
+        </w:tabs>
+        <w:ind w:left="4320" w:hanging="360"/>
+      </w:pPr>
+      <w:rPr>
+        <w:rFonts w:ascii="Wingdings" w:hAnsi="Wingdings" w:hint="default"/>
+        <w:sz w:val="20"/>
+      </w:rPr>
+    </w:lvl>
+    <w:lvl w:ilvl="6" w:tentative="1">
+      <w:start w:val="1"/>
+      <w:numFmt w:val="bullet"/>
+      <w:lvlText w:val=""/>
+      <w:lvlJc w:val="left"/>
+      <w:pPr>
+        <w:tabs>
+          <w:tab w:val="num" w:pos="5040"/>
+        </w:tabs>
+        <w:ind w:left="5040" w:hanging="360"/>
+      </w:pPr>
+      <w:rPr>
+        <w:rFonts w:ascii="Wingdings" w:hAnsi="Wingdings" w:hint="default"/>
+        <w:sz w:val="20"/>
+      </w:rPr>
+    </w:lvl>
+    <w:lvl w:ilvl="7" w:tentative="1">
+      <w:start w:val="1"/>
+      <w:numFmt w:val="bullet"/>
+      <w:lvlText w:val=""/>
+      <w:lvlJc w:val="left"/>
+      <w:pPr>
+        <w:tabs>
+          <w:tab w:val="num" w:pos="5760"/>
+        </w:tabs>
+        <w:ind w:left="5760" w:hanging="360"/>
+      </w:pPr>
+      <w:rPr>
+        <w:rFonts w:ascii="Wingdings" w:hAnsi="Wingdings" w:hint="default"/>
+        <w:sz w:val="20"/>
+      </w:rPr>
+    </w:lvl>
+    <w:lvl w:ilvl="8" w:tentative="1">
+      <w:start w:val="1"/>
+      <w:numFmt w:val="bullet"/>
+      <w:lvlText w:val=""/>
+      <w:lvlJc w:val="left"/>
+      <w:pPr>
+        <w:tabs>
+          <w:tab w:val="num" w:pos="6480"/>
+        </w:tabs>
+        <w:ind w:left="6480" w:hanging="360"/>
+      </w:pPr>
+      <w:rPr>
+        <w:rFonts w:ascii="Wingdings" w:hAnsi="Wingdings" w:hint="default"/>
+        <w:sz w:val="20"/>
+      </w:rPr>
+    </w:lvl>
+  </w:abstractNum>
+  <w:abstractNum w:abstractNumId="6" w15:restartNumberingAfterBreak="0">
     <w:nsid w:val="4471583E"/>
     <w:multiLevelType w:val="multilevel"/>
     <w:tmpl w:val="07CA555A"/>
@@ -1046,7 +1914,7 @@
       </w:rPr>
     </w:lvl>
   </w:abstractNum>
-  <w:abstractNum w:abstractNumId="3" w15:restartNumberingAfterBreak="0">
+  <w:abstractNum w:abstractNumId="7" w15:restartNumberingAfterBreak="0">
     <w:nsid w:val="63C964E3"/>
     <w:multiLevelType w:val="multilevel"/>
     <w:tmpl w:val="389291B6"/>
@@ -1195,7 +2063,156 @@
       </w:rPr>
     </w:lvl>
   </w:abstractNum>
-  <w:abstractNum w:abstractNumId="4" w15:restartNumberingAfterBreak="0">
+  <w:abstractNum w:abstractNumId="8" w15:restartNumberingAfterBreak="0">
+    <w:nsid w:val="67CB1327"/>
+    <w:multiLevelType w:val="multilevel"/>
+    <w:tmpl w:val="EF68FFB6"/>
+    <w:lvl w:ilvl="0">
+      <w:start w:val="1"/>
+      <w:numFmt w:val="bullet"/>
+      <w:lvlText w:val=""/>
+      <w:lvlJc w:val="left"/>
+      <w:pPr>
+        <w:tabs>
+          <w:tab w:val="num" w:pos="720"/>
+        </w:tabs>
+        <w:ind w:left="720" w:hanging="360"/>
+      </w:pPr>
+      <w:rPr>
+        <w:rFonts w:ascii="Symbol" w:hAnsi="Symbol" w:hint="default"/>
+        <w:sz w:val="20"/>
+      </w:rPr>
+    </w:lvl>
+    <w:lvl w:ilvl="1">
+      <w:start w:val="1"/>
+      <w:numFmt w:val="bullet"/>
+      <w:lvlText w:val="o"/>
+      <w:lvlJc w:val="left"/>
+      <w:pPr>
+        <w:tabs>
+          <w:tab w:val="num" w:pos="1440"/>
+        </w:tabs>
+        <w:ind w:left="1440" w:hanging="360"/>
+      </w:pPr>
+      <w:rPr>
+        <w:rFonts w:ascii="Courier New" w:hAnsi="Courier New" w:hint="default"/>
+        <w:sz w:val="20"/>
+      </w:rPr>
+    </w:lvl>
+    <w:lvl w:ilvl="2" w:tentative="1">
+      <w:start w:val="1"/>
+      <w:numFmt w:val="bullet"/>
+      <w:lvlText w:val=""/>
+      <w:lvlJc w:val="left"/>
+      <w:pPr>
+        <w:tabs>
+          <w:tab w:val="num" w:pos="2160"/>
+        </w:tabs>
+        <w:ind w:left="2160" w:hanging="360"/>
+      </w:pPr>
+      <w:rPr>
+        <w:rFonts w:ascii="Wingdings" w:hAnsi="Wingdings" w:hint="default"/>
+        <w:sz w:val="20"/>
+      </w:rPr>
+    </w:lvl>
+    <w:lvl w:ilvl="3" w:tentative="1">
+      <w:start w:val="1"/>
+      <w:numFmt w:val="bullet"/>
+      <w:lvlText w:val=""/>
+      <w:lvlJc w:val="left"/>
+      <w:pPr>
+        <w:tabs>
+          <w:tab w:val="num" w:pos="2880"/>
+        </w:tabs>
+        <w:ind w:left="2880" w:hanging="360"/>
+      </w:pPr>
+      <w:rPr>
+        <w:rFonts w:ascii="Wingdings" w:hAnsi="Wingdings" w:hint="default"/>
+        <w:sz w:val="20"/>
+      </w:rPr>
+    </w:lvl>
+    <w:lvl w:ilvl="4" w:tentative="1">
+      <w:start w:val="1"/>
+      <w:numFmt w:val="bullet"/>
+      <w:lvlText w:val=""/>
+      <w:lvlJc w:val="left"/>
+      <w:pPr>
+        <w:tabs>
+          <w:tab w:val="num" w:pos="3600"/>
+        </w:tabs>
+        <w:ind w:left="3600" w:hanging="360"/>
+      </w:pPr>
+      <w:rPr>
+        <w:rFonts w:ascii="Wingdings" w:hAnsi="Wingdings" w:hint="default"/>
+        <w:sz w:val="20"/>
+      </w:rPr>
+    </w:lvl>
+    <w:lvl w:ilvl="5" w:tentative="1">
+      <w:start w:val="1"/>
+      <w:numFmt w:val="bullet"/>
+      <w:lvlText w:val=""/>
+      <w:lvlJc w:val="left"/>
+      <w:pPr>
+        <w:tabs>
+          <w:tab w:val="num" w:pos="4320"/>
+        </w:tabs>
+        <w:ind w:left="4320" w:hanging="360"/>
+      </w:pPr>
+      <w:rPr>
+        <w:rFonts w:ascii="Wingdings" w:hAnsi="Wingdings" w:hint="default"/>
+        <w:sz w:val="20"/>
+      </w:rPr>
+    </w:lvl>
+    <w:lvl w:ilvl="6" w:tentative="1">
+      <w:start w:val="1"/>
+      <w:numFmt w:val="bullet"/>
+      <w:lvlText w:val=""/>
+      <w:lvlJc w:val="left"/>
+      <w:pPr>
+        <w:tabs>
+          <w:tab w:val="num" w:pos="5040"/>
+        </w:tabs>
+        <w:ind w:left="5040" w:hanging="360"/>
+      </w:pPr>
+      <w:rPr>
+        <w:rFonts w:ascii="Wingdings" w:hAnsi="Wingdings" w:hint="default"/>
+        <w:sz w:val="20"/>
+      </w:rPr>
+    </w:lvl>
+    <w:lvl w:ilvl="7" w:tentative="1">
+      <w:start w:val="1"/>
+      <w:numFmt w:val="bullet"/>
+      <w:lvlText w:val=""/>
+      <w:lvlJc w:val="left"/>
+      <w:pPr>
+        <w:tabs>
+          <w:tab w:val="num" w:pos="5760"/>
+        </w:tabs>
+        <w:ind w:left="5760" w:hanging="360"/>
+      </w:pPr>
+      <w:rPr>
+        <w:rFonts w:ascii="Wingdings" w:hAnsi="Wingdings" w:hint="default"/>
+        <w:sz w:val="20"/>
+      </w:rPr>
+    </w:lvl>
+    <w:lvl w:ilvl="8" w:tentative="1">
+      <w:start w:val="1"/>
+      <w:numFmt w:val="bullet"/>
+      <w:lvlText w:val=""/>
+      <w:lvlJc w:val="left"/>
+      <w:pPr>
+        <w:tabs>
+          <w:tab w:val="num" w:pos="6480"/>
+        </w:tabs>
+        <w:ind w:left="6480" w:hanging="360"/>
+      </w:pPr>
+      <w:rPr>
+        <w:rFonts w:ascii="Wingdings" w:hAnsi="Wingdings" w:hint="default"/>
+        <w:sz w:val="20"/>
+      </w:rPr>
+    </w:lvl>
+  </w:abstractNum>
+  <w:abstractNum w:abstractNumId="9" w15:restartNumberingAfterBreak="0">
     <w:nsid w:val="6E520CC2"/>
     <w:multiLevelType w:val="multilevel"/>
     <w:tmpl w:val="647ECE9A"/>
@@ -1344,20 +2361,187 @@
       </w:rPr>
     </w:lvl>
   </w:abstractNum>
+  <w:abstractNum w:abstractNumId="10" w15:restartNumberingAfterBreak="0">
+    <w:nsid w:val="7F73271E"/>
+    <w:multiLevelType w:val="multilevel"/>
+    <w:tmpl w:val="B4ACDA4A"/>
+    <w:lvl w:ilvl="0">
+      <w:start w:val="1"/>
+      <w:numFmt w:val="bullet"/>
+      <w:lvlText w:val=""/>
+      <w:lvlJc w:val="left"/>
+      <w:pPr>
+        <w:tabs>
+          <w:tab w:val="num" w:pos="720"/>
+        </w:tabs>
+        <w:ind w:left="720" w:hanging="360"/>
+      </w:pPr>
+      <w:rPr>
+        <w:rFonts w:ascii="Symbol" w:hAnsi="Symbol" w:hint="default"/>
+        <w:sz w:val="20"/>
+      </w:rPr>
+    </w:lvl>
+    <w:lvl w:ilvl="1">
+      <w:start w:val="1"/>
+      <w:numFmt w:val="bullet"/>
+      <w:lvlText w:val="o"/>
+      <w:lvlJc w:val="left"/>
+      <w:pPr>
+        <w:tabs>
+          <w:tab w:val="num" w:pos="1440"/>
+        </w:tabs>
+        <w:ind w:left="1440" w:hanging="360"/>
+      </w:pPr>
+      <w:rPr>
+        <w:rFonts w:ascii="Courier New" w:hAnsi="Courier New" w:hint="default"/>
+        <w:sz w:val="20"/>
+      </w:rPr>
+    </w:lvl>
+    <w:lvl w:ilvl="2" w:tentative="1">
+      <w:start w:val="1"/>
+      <w:numFmt w:val="bullet"/>
+      <w:lvlText w:val=""/>
+      <w:lvlJc w:val="left"/>
+      <w:pPr>
+        <w:tabs>
+          <w:tab w:val="num" w:pos="2160"/>
+        </w:tabs>
+        <w:ind w:left="2160" w:hanging="360"/>
+      </w:pPr>
+      <w:rPr>
+        <w:rFonts w:ascii="Wingdings" w:hAnsi="Wingdings" w:hint="default"/>
+        <w:sz w:val="20"/>
+      </w:rPr>
+    </w:lvl>
+    <w:lvl w:ilvl="3" w:tentative="1">
+      <w:start w:val="1"/>
+      <w:numFmt w:val="bullet"/>
+      <w:lvlText w:val=""/>
+      <w:lvlJc w:val="left"/>
+      <w:pPr>
+        <w:tabs>
+          <w:tab w:val="num" w:pos="2880"/>
+        </w:tabs>
+        <w:ind w:left="2880" w:hanging="360"/>
+      </w:pPr>
+      <w:rPr>
+        <w:rFonts w:ascii="Wingdings" w:hAnsi="Wingdings" w:hint="default"/>
+        <w:sz w:val="20"/>
+      </w:rPr>
+    </w:lvl>
+    <w:lvl w:ilvl="4" w:tentative="1">
+      <w:start w:val="1"/>
+      <w:numFmt w:val="bullet"/>
+      <w:lvlText w:val=""/>
+      <w:lvlJc w:val="left"/>
+      <w:pPr>
+        <w:tabs>
+          <w:tab w:val="num" w:pos="3600"/>
+        </w:tabs>
+        <w:ind w:left="3600" w:hanging="360"/>
+      </w:pPr>
+      <w:rPr>
+        <w:rFonts w:ascii="Wingdings" w:hAnsi="Wingdings" w:hint="default"/>
+        <w:sz w:val="20"/>
+      </w:rPr>
+    </w:lvl>
+    <w:lvl w:ilvl="5" w:tentative="1">
+      <w:start w:val="1"/>
+      <w:numFmt w:val="bullet"/>
+      <w:lvlText w:val=""/>
+      <w:lvlJc w:val="left"/>
+      <w:pPr>
+        <w:tabs>
+          <w:tab w:val="num" w:pos="4320"/>
+        </w:tabs>
+        <w:ind w:left="4320" w:hanging="360"/>
+      </w:pPr>
+      <w:rPr>
+        <w:rFonts w:ascii="Wingdings" w:hAnsi="Wingdings" w:hint="default"/>
+        <w:sz w:val="20"/>
+      </w:rPr>
+    </w:lvl>
+    <w:lvl w:ilvl="6" w:tentative="1">
+      <w:start w:val="1"/>
+      <w:numFmt w:val="bullet"/>
+      <w:lvlText w:val=""/>
+      <w:lvlJc w:val="left"/>
+      <w:pPr>
+        <w:tabs>
+          <w:tab w:val="num" w:pos="5040"/>
+        </w:tabs>
+        <w:ind w:left="5040" w:hanging="360"/>
+      </w:pPr>
+      <w:rPr>
+        <w:rFonts w:ascii="Wingdings" w:hAnsi="Wingdings" w:hint="default"/>
+        <w:sz w:val="20"/>
+      </w:rPr>
+    </w:lvl>
+    <w:lvl w:ilvl="7" w:tentative="1">
+      <w:start w:val="1"/>
+      <w:numFmt w:val="bullet"/>
+      <w:lvlText w:val=""/>
+      <w:lvlJc w:val="left"/>
+      <w:pPr>
+        <w:tabs>
+          <w:tab w:val="num" w:pos="5760"/>
+        </w:tabs>
+        <w:ind w:left="5760" w:hanging="360"/>
+      </w:pPr>
+      <w:rPr>
+        <w:rFonts w:ascii="Wingdings" w:hAnsi="Wingdings" w:hint="default"/>
+        <w:sz w:val="20"/>
+      </w:rPr>
+    </w:lvl>
+    <w:lvl w:ilvl="8" w:tentative="1">
+      <w:start w:val="1"/>
+      <w:numFmt w:val="bullet"/>
+      <w:lvlText w:val=""/>
+      <w:lvlJc w:val="left"/>
+      <w:pPr>
+        <w:tabs>
+          <w:tab w:val="num" w:pos="6480"/>
+        </w:tabs>
+        <w:ind w:left="6480" w:hanging="360"/>
+      </w:pPr>
+      <w:rPr>
+        <w:rFonts w:ascii="Wingdings" w:hAnsi="Wingdings" w:hint="default"/>
+        <w:sz w:val="20"/>
+      </w:rPr>
+    </w:lvl>
+  </w:abstractNum>
   <w:num w:numId="1">
-    <w:abstractNumId w:val="1"/>
+    <w:abstractNumId w:val="4"/>
   </w:num>
   <w:num w:numId="2">
     <w:abstractNumId w:val="0"/>
   </w:num>
   <w:num w:numId="3">
+    <w:abstractNumId w:val="7"/>
+  </w:num>
+  <w:num w:numId="4">
+    <w:abstractNumId w:val="6"/>
+  </w:num>
+  <w:num w:numId="5">
+    <w:abstractNumId w:val="9"/>
+  </w:num>
+  <w:num w:numId="6">
+    <w:abstractNumId w:val="2"/>
+  </w:num>
+  <w:num w:numId="7">
+    <w:abstractNumId w:val="1"/>
+  </w:num>
+  <w:num w:numId="8">
+    <w:abstractNumId w:val="5"/>
+  </w:num>
+  <w:num w:numId="9">
     <w:abstractNumId w:val="3"/>
   </w:num>
-  <w:num w:numId="4">
-    <w:abstractNumId w:val="2"/>
+  <w:num w:numId="10">
+    <w:abstractNumId w:val="10"/>
   </w:num>
-  <w:num w:numId="5">
-    <w:abstractNumId w:val="4"/>
+  <w:num w:numId="11">
+    <w:abstractNumId w:val="8"/>
   </w:num>
 </w:numbering>
 </file>
@@ -1485,6 +2669,7 @@
     <w:lsdException w:name="HTML Sample" w:semiHidden="1" w:unhideWhenUsed="1"/>
     <w:lsdException w:name="HTML Typewriter" w:semiHidden="1" w:unhideWhenUsed="1"/>
     <w:lsdException w:name="HTML Variable" w:semiHidden="1" w:unhideWhenUsed="1"/>
+    <w:lsdException w:name="Normal Table" w:semiHidden="1" w:unhideWhenUsed="1"/>
     <w:lsdException w:name="annotation subject" w:semiHidden="1" w:unhideWhenUsed="1"/>
     <w:lsdException w:name="No List" w:semiHidden="1" w:unhideWhenUsed="1"/>
     <w:lsdException w:name="Outline List 1" w:semiHidden="1" w:unhideWhenUsed="1"/>
@@ -1530,9 +2715,11 @@
     <w:lsdException w:name="Table Subtle 1" w:semiHidden="1" w:unhideWhenUsed="1"/>
     <w:lsdException w:name="Table Subtle 2" w:semiHidden="1" w:unhideWhenUsed="1"/>
     <w:lsdException w:name="Table Web 1" w:semiHidden="1" w:unhideWhenUsed="1"/>
+    <w:lsdException w:name="Table Web 2" w:semiHidden="1" w:unhideWhenUsed="1"/>
     <w:lsdException w:name="Table Web 3" w:semiHidden="1" w:unhideWhenUsed="1"/>
     <w:lsdException w:name="Balloon Text" w:semiHidden="1" w:unhideWhenUsed="1"/>
     <w:lsdException w:name="Table Grid" w:uiPriority="39"/>
+    <w:lsdException w:name="Table Theme" w:semiHidden="1" w:unhideWhenUsed="1"/>
     <w:lsdException w:name="Placeholder Text" w:semiHidden="1"/>
     <w:lsdException w:name="No Spacing" w:uiPriority="1" w:qFormat="1"/>
     <w:lsdException w:name="Light Shading" w:uiPriority="60"/>

</xml_diff>